<commit_message>
Se completo la evidencia grupal
en el informe final falta la 6. Intereses y proyecciones profesionales
</commit_message>
<xml_diff>
--- a/Fase 2/Evidencias Grupales/2.4_GuiaEstudiante_Fase 2_DesarrolloProyecto APT (1).docx
+++ b/Fase 2/Evidencias Grupales/2.4_GuiaEstudiante_Fase 2_DesarrolloProyecto APT (1).docx
@@ -235,7 +235,7 @@
           </mc:Choice>
           <mc:Fallback>
             <w:pict>
-              <v:group w14:anchorId="39581AEC" id="Grupo 27" o:spid="_x0000_s1026" style="position:absolute;margin-left:0;margin-top:.75pt;width:491.25pt;height:123pt;z-index:251659264;mso-position-horizontal:center;mso-position-horizontal-relative:margin;mso-width-relative:margin;mso-height-relative:margin" coordsize="59912,15621" o:gfxdata="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">
+              <v:group w14:anchorId="39581AEC" id="Grupo 27" o:spid="_x0000_s1026" style="position:absolute;margin-left:0;margin-top:.75pt;width:491.25pt;height:123pt;z-index:251659264;mso-position-horizontal:center;mso-position-horizontal-relative:margin;mso-width-relative:margin;mso-height-relative:margin" coordsize="59912,15621" o:gfxdata="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">
                 <v:shapetype id="_x0000_t202" coordsize="21600,21600" o:spt="202" path="m,l,21600r21600,l21600,xe">
                   <v:stroke joinstyle="miter"/>
                   <v:path gradientshapeok="t" o:connecttype="rect"/>
@@ -806,6 +806,30 @@
                 <w:lang w:eastAsia="es-CL"/>
               </w:rPr>
             </w:pPr>
+            <w:r>
+              <w:rPr>
+                <w:rFonts w:ascii="Calibri" w:hAnsi="Calibri" w:cs="Arial"/>
+                <w:i/>
+                <w:color w:val="0070C0"/>
+                <w:sz w:val="20"/>
+                <w:szCs w:val="20"/>
+                <w:lang w:eastAsia="es-CL"/>
+              </w:rPr>
+              <w:t xml:space="preserve">La metodología que utilizamos en el desarrollo del Proyecto APT es </w:t>
+            </w:r>
+            <w:r>
+              <w:rPr>
+                <w:rFonts w:ascii="Calibri" w:hAnsi="Calibri" w:cs="Arial"/>
+                <w:b/>
+                <w:bCs/>
+                <w:i/>
+                <w:color w:val="0070C0"/>
+                <w:sz w:val="20"/>
+                <w:szCs w:val="20"/>
+                <w:lang w:eastAsia="es-CL"/>
+              </w:rPr>
+              <w:t>Ágil</w:t>
+            </w:r>
           </w:p>
         </w:tc>
       </w:tr>
@@ -841,9 +865,15 @@
           </w:tcPr>
           <w:p>
             <w:pPr>
-              <w:jc w:val="both"/>
-              <w:rPr>
-                <w:rFonts w:ascii="Calibri" w:hAnsi="Calibri" w:cs="Arial"/>
+              <w:pStyle w:val="Prrafodelista"/>
+              <w:numPr>
+                <w:ilvl w:val="0"/>
+                <w:numId w:val="2"/>
+              </w:numPr>
+              <w:jc w:val="both"/>
+              <w:rPr>
+                <w:rFonts w:ascii="Calibri" w:hAnsi="Calibri" w:cs="Arial"/>
+                <w:bCs/>
                 <w:i/>
                 <w:color w:val="548DD4"/>
                 <w:sz w:val="20"/>
@@ -854,359 +884,76 @@
             <w:r>
               <w:rPr>
                 <w:rFonts w:ascii="Calibri" w:hAnsi="Calibri" w:cs="Arial"/>
+                <w:bCs/>
                 <w:i/>
                 <w:color w:val="548DD4"/>
                 <w:sz w:val="20"/>
                 <w:szCs w:val="20"/>
                 <w:lang w:eastAsia="es-CL"/>
               </w:rPr>
-              <w:t>Describe la</w:t>
-            </w:r>
-            <w:r>
-              <w:rPr>
-                <w:rFonts w:ascii="Calibri" w:hAnsi="Calibri" w:cs="Arial"/>
+              <w:t>Customer Journey</w:t>
+            </w:r>
+          </w:p>
+          <w:p>
+            <w:pPr>
+              <w:pStyle w:val="Prrafodelista"/>
+              <w:numPr>
+                <w:ilvl w:val="0"/>
+                <w:numId w:val="2"/>
+              </w:numPr>
+              <w:jc w:val="both"/>
+              <w:rPr>
+                <w:rFonts w:ascii="Calibri" w:hAnsi="Calibri" w:cs="Arial"/>
+                <w:bCs/>
                 <w:i/>
                 <w:color w:val="548DD4"/>
                 <w:sz w:val="20"/>
                 <w:szCs w:val="20"/>
                 <w:lang w:eastAsia="es-CL"/>
               </w:rPr>
-              <w:t>(</w:t>
-            </w:r>
-            <w:r>
-              <w:rPr>
-                <w:rFonts w:ascii="Calibri" w:hAnsi="Calibri" w:cs="Arial"/>
+            </w:pPr>
+            <w:r>
+              <w:rPr>
+                <w:rFonts w:ascii="Calibri" w:hAnsi="Calibri" w:cs="Arial"/>
+                <w:bCs/>
                 <w:i/>
                 <w:color w:val="548DD4"/>
                 <w:sz w:val="20"/>
                 <w:szCs w:val="20"/>
                 <w:lang w:eastAsia="es-CL"/>
               </w:rPr>
-              <w:t>s</w:t>
-            </w:r>
-            <w:r>
-              <w:rPr>
-                <w:rFonts w:ascii="Calibri" w:hAnsi="Calibri" w:cs="Arial"/>
+              <w:t>Arquitectura del sistema</w:t>
+            </w:r>
+          </w:p>
+          <w:p>
+            <w:pPr>
+              <w:pStyle w:val="Prrafodelista"/>
+              <w:numPr>
+                <w:ilvl w:val="0"/>
+                <w:numId w:val="2"/>
+              </w:numPr>
+              <w:jc w:val="both"/>
+              <w:rPr>
+                <w:rFonts w:ascii="Calibri" w:hAnsi="Calibri" w:cs="Arial"/>
+                <w:b/>
                 <w:i/>
                 <w:color w:val="548DD4"/>
                 <w:sz w:val="20"/>
                 <w:szCs w:val="20"/>
                 <w:lang w:eastAsia="es-CL"/>
               </w:rPr>
-              <w:t>)</w:t>
-            </w:r>
-            <w:r>
-              <w:rPr>
-                <w:rFonts w:ascii="Calibri" w:hAnsi="Calibri" w:cs="Arial"/>
+            </w:pPr>
+            <w:r>
+              <w:rPr>
+                <w:rFonts w:ascii="Calibri" w:hAnsi="Calibri" w:cs="Arial"/>
+                <w:bCs/>
                 <w:i/>
                 <w:color w:val="548DD4"/>
                 <w:sz w:val="20"/>
                 <w:szCs w:val="20"/>
                 <w:lang w:eastAsia="es-CL"/>
               </w:rPr>
-              <w:t xml:space="preserve"> evidencia</w:t>
-            </w:r>
-            <w:r>
-              <w:rPr>
-                <w:rFonts w:ascii="Calibri" w:hAnsi="Calibri" w:cs="Arial"/>
-                <w:i/>
-                <w:color w:val="548DD4"/>
-                <w:sz w:val="20"/>
-                <w:szCs w:val="20"/>
-                <w:lang w:eastAsia="es-CL"/>
-              </w:rPr>
-              <w:t>(</w:t>
-            </w:r>
-            <w:r>
-              <w:rPr>
-                <w:rFonts w:ascii="Calibri" w:hAnsi="Calibri" w:cs="Arial"/>
-                <w:i/>
-                <w:color w:val="548DD4"/>
-                <w:sz w:val="20"/>
-                <w:szCs w:val="20"/>
-                <w:lang w:eastAsia="es-CL"/>
-              </w:rPr>
-              <w:t>s</w:t>
-            </w:r>
-            <w:r>
-              <w:rPr>
-                <w:rFonts w:ascii="Calibri" w:hAnsi="Calibri" w:cs="Arial"/>
-                <w:i/>
-                <w:color w:val="548DD4"/>
-                <w:sz w:val="20"/>
-                <w:szCs w:val="20"/>
-                <w:lang w:eastAsia="es-CL"/>
-              </w:rPr>
-              <w:t>)</w:t>
-            </w:r>
-            <w:r>
-              <w:rPr>
-                <w:rFonts w:ascii="Calibri" w:hAnsi="Calibri" w:cs="Arial"/>
-                <w:i/>
-                <w:color w:val="548DD4"/>
-                <w:sz w:val="20"/>
-                <w:szCs w:val="20"/>
-                <w:lang w:eastAsia="es-CL"/>
-              </w:rPr>
-              <w:t xml:space="preserve"> que </w:t>
-            </w:r>
-            <w:r>
-              <w:rPr>
-                <w:rFonts w:ascii="Calibri" w:hAnsi="Calibri" w:cs="Arial"/>
-                <w:i/>
-                <w:color w:val="548DD4"/>
-                <w:sz w:val="20"/>
-                <w:szCs w:val="20"/>
-                <w:lang w:eastAsia="es-CL"/>
-              </w:rPr>
-              <w:t xml:space="preserve">presentarás en este informe de avance y justifica </w:t>
-            </w:r>
-            <w:r>
-              <w:rPr>
-                <w:rFonts w:ascii="Calibri" w:hAnsi="Calibri" w:cs="Arial"/>
-                <w:i/>
-                <w:color w:val="548DD4"/>
-                <w:sz w:val="20"/>
-                <w:szCs w:val="20"/>
-                <w:lang w:eastAsia="es-CL"/>
-              </w:rPr>
-              <w:t xml:space="preserve">de qué manera </w:t>
-            </w:r>
-            <w:r>
-              <w:rPr>
-                <w:rFonts w:ascii="Calibri" w:hAnsi="Calibri" w:cs="Arial"/>
-                <w:i/>
-                <w:color w:val="548DD4"/>
-                <w:sz w:val="20"/>
-                <w:szCs w:val="20"/>
-                <w:lang w:eastAsia="es-CL"/>
-              </w:rPr>
-              <w:t>esta</w:t>
-            </w:r>
-            <w:r>
-              <w:rPr>
-                <w:rFonts w:ascii="Calibri" w:hAnsi="Calibri" w:cs="Arial"/>
-                <w:i/>
-                <w:color w:val="548DD4"/>
-                <w:sz w:val="20"/>
-                <w:szCs w:val="20"/>
-                <w:lang w:eastAsia="es-CL"/>
-              </w:rPr>
-              <w:t>(</w:t>
-            </w:r>
-            <w:r>
-              <w:rPr>
-                <w:rFonts w:ascii="Calibri" w:hAnsi="Calibri" w:cs="Arial"/>
-                <w:i/>
-                <w:color w:val="548DD4"/>
-                <w:sz w:val="20"/>
-                <w:szCs w:val="20"/>
-                <w:lang w:eastAsia="es-CL"/>
-              </w:rPr>
-              <w:t>s</w:t>
-            </w:r>
-            <w:r>
-              <w:rPr>
-                <w:rFonts w:ascii="Calibri" w:hAnsi="Calibri" w:cs="Arial"/>
-                <w:i/>
-                <w:color w:val="548DD4"/>
-                <w:sz w:val="20"/>
-                <w:szCs w:val="20"/>
-                <w:lang w:eastAsia="es-CL"/>
-              </w:rPr>
-              <w:t>)</w:t>
-            </w:r>
-            <w:r>
-              <w:rPr>
-                <w:rFonts w:ascii="Calibri" w:hAnsi="Calibri" w:cs="Arial"/>
-                <w:i/>
-                <w:color w:val="548DD4"/>
-                <w:sz w:val="20"/>
-                <w:szCs w:val="20"/>
-                <w:lang w:eastAsia="es-CL"/>
-              </w:rPr>
-              <w:t xml:space="preserve"> evidencia</w:t>
-            </w:r>
-            <w:r>
-              <w:rPr>
-                <w:rFonts w:ascii="Calibri" w:hAnsi="Calibri" w:cs="Arial"/>
-                <w:i/>
-                <w:color w:val="548DD4"/>
-                <w:sz w:val="20"/>
-                <w:szCs w:val="20"/>
-                <w:lang w:eastAsia="es-CL"/>
-              </w:rPr>
-              <w:t>(</w:t>
-            </w:r>
-            <w:r>
-              <w:rPr>
-                <w:rFonts w:ascii="Calibri" w:hAnsi="Calibri" w:cs="Arial"/>
-                <w:i/>
-                <w:color w:val="548DD4"/>
-                <w:sz w:val="20"/>
-                <w:szCs w:val="20"/>
-                <w:lang w:eastAsia="es-CL"/>
-              </w:rPr>
-              <w:t>s</w:t>
-            </w:r>
-            <w:r>
-              <w:rPr>
-                <w:rFonts w:ascii="Calibri" w:hAnsi="Calibri" w:cs="Arial"/>
-                <w:i/>
-                <w:color w:val="548DD4"/>
-                <w:sz w:val="20"/>
-                <w:szCs w:val="20"/>
-                <w:lang w:eastAsia="es-CL"/>
-              </w:rPr>
-              <w:t>)</w:t>
-            </w:r>
-            <w:r>
-              <w:rPr>
-                <w:rFonts w:ascii="Calibri" w:hAnsi="Calibri" w:cs="Arial"/>
-                <w:i/>
-                <w:color w:val="548DD4"/>
-                <w:sz w:val="20"/>
-                <w:szCs w:val="20"/>
-                <w:lang w:eastAsia="es-CL"/>
-              </w:rPr>
-              <w:t xml:space="preserve"> </w:t>
-            </w:r>
-            <w:r>
-              <w:rPr>
-                <w:rFonts w:ascii="Calibri" w:hAnsi="Calibri" w:cs="Arial"/>
-                <w:i/>
-                <w:color w:val="548DD4"/>
-                <w:sz w:val="20"/>
-                <w:szCs w:val="20"/>
-                <w:lang w:eastAsia="es-CL"/>
-              </w:rPr>
-              <w:t xml:space="preserve">permite(n) </w:t>
-            </w:r>
-            <w:r>
-              <w:rPr>
-                <w:rFonts w:ascii="Calibri" w:hAnsi="Calibri" w:cs="Arial"/>
-                <w:i/>
-                <w:color w:val="548DD4"/>
-                <w:sz w:val="20"/>
-                <w:szCs w:val="20"/>
-                <w:lang w:eastAsia="es-CL"/>
-              </w:rPr>
-              <w:t>da</w:t>
-            </w:r>
-            <w:r>
-              <w:rPr>
-                <w:rFonts w:ascii="Calibri" w:hAnsi="Calibri" w:cs="Arial"/>
-                <w:i/>
-                <w:color w:val="548DD4"/>
-                <w:sz w:val="20"/>
-                <w:szCs w:val="20"/>
-                <w:lang w:eastAsia="es-CL"/>
-              </w:rPr>
-              <w:t>r</w:t>
-            </w:r>
-            <w:r>
-              <w:rPr>
-                <w:rFonts w:ascii="Calibri" w:hAnsi="Calibri" w:cs="Arial"/>
-                <w:i/>
-                <w:color w:val="548DD4"/>
-                <w:sz w:val="20"/>
-                <w:szCs w:val="20"/>
-                <w:lang w:eastAsia="es-CL"/>
-              </w:rPr>
-              <w:t xml:space="preserve"> cuenta del </w:t>
-            </w:r>
-            <w:r>
-              <w:rPr>
-                <w:rFonts w:ascii="Calibri" w:hAnsi="Calibri" w:cs="Arial"/>
-                <w:i/>
-                <w:color w:val="548DD4"/>
-                <w:sz w:val="20"/>
-                <w:szCs w:val="20"/>
-                <w:lang w:eastAsia="es-CL"/>
-              </w:rPr>
-              <w:t>desarrollo</w:t>
-            </w:r>
-            <w:r>
-              <w:rPr>
-                <w:rFonts w:ascii="Calibri" w:hAnsi="Calibri" w:cs="Arial"/>
-                <w:i/>
-                <w:color w:val="548DD4"/>
-                <w:sz w:val="20"/>
-                <w:szCs w:val="20"/>
-                <w:lang w:eastAsia="es-CL"/>
-              </w:rPr>
-              <w:t xml:space="preserve"> </w:t>
-            </w:r>
-            <w:r>
-              <w:rPr>
-                <w:rFonts w:ascii="Calibri" w:hAnsi="Calibri" w:cs="Arial"/>
-                <w:i/>
-                <w:color w:val="548DD4"/>
-                <w:sz w:val="20"/>
-                <w:szCs w:val="20"/>
-                <w:lang w:eastAsia="es-CL"/>
-              </w:rPr>
-              <w:t>del proyecto.</w:t>
-            </w:r>
-          </w:p>
-          <w:p>
-            <w:pPr>
-              <w:jc w:val="both"/>
-              <w:rPr>
-                <w:rFonts w:ascii="Calibri" w:hAnsi="Calibri" w:cs="Arial"/>
-                <w:i/>
-                <w:color w:val="548DD4"/>
-                <w:sz w:val="20"/>
-                <w:szCs w:val="20"/>
-                <w:lang w:eastAsia="es-CL"/>
-              </w:rPr>
-            </w:pPr>
-            <w:r>
-              <w:rPr>
-                <w:rFonts w:ascii="Calibri" w:hAnsi="Calibri" w:cs="Arial"/>
-                <w:i/>
-                <w:color w:val="548DD4"/>
-                <w:sz w:val="20"/>
-                <w:szCs w:val="20"/>
-                <w:lang w:eastAsia="es-CL"/>
-              </w:rPr>
-              <w:t xml:space="preserve">En caso de ser pertinente </w:t>
-            </w:r>
-            <w:r>
-              <w:rPr>
-                <w:rFonts w:ascii="Calibri" w:hAnsi="Calibri" w:cs="Arial"/>
-                <w:i/>
-                <w:color w:val="548DD4"/>
-                <w:sz w:val="20"/>
-                <w:szCs w:val="20"/>
-                <w:lang w:eastAsia="es-CL"/>
-              </w:rPr>
-              <w:t>explica cómo resguardaste la calidad de tu Proyecto APT a partir de aspectos propios de tu disciplina (correcta aplicación de metodologías, actividades, herramientas, recursos propios, etc.).</w:t>
-            </w:r>
-          </w:p>
-          <w:p>
-            <w:pPr>
-              <w:jc w:val="both"/>
-              <w:rPr>
-                <w:rFonts w:ascii="Calibri" w:hAnsi="Calibri" w:cs="Arial"/>
-                <w:b/>
-                <w:i/>
-                <w:color w:val="548DD4"/>
-                <w:sz w:val="20"/>
-                <w:szCs w:val="20"/>
-                <w:lang w:eastAsia="es-CL"/>
-              </w:rPr>
-            </w:pPr>
-            <w:r>
-              <w:rPr>
-                <w:rFonts w:ascii="Calibri" w:hAnsi="Calibri" w:cs="Arial"/>
-                <w:i/>
-                <w:color w:val="548DD4"/>
-                <w:sz w:val="20"/>
-                <w:szCs w:val="20"/>
-                <w:lang w:eastAsia="es-CL"/>
-              </w:rPr>
-              <w:t>En este apartado adjuntar la(s) evidencia(s) seleccionada(s) para ser evaluada por el docente.</w:t>
+              <w:t>Demo del sistema</w:t>
             </w:r>
           </w:p>
         </w:tc>
@@ -1716,58 +1463,89 @@
                 <w:szCs w:val="24"/>
               </w:rPr>
             </w:pPr>
-            <w:r>
-              <w:rPr>
-                <w:b/>
-                <w:sz w:val="18"/>
-                <w:szCs w:val="24"/>
-              </w:rPr>
-              <w:t>12</w:t>
-            </w:r>
-            <w:r>
-              <w:rPr>
-                <w:b/>
-                <w:sz w:val="18"/>
-                <w:szCs w:val="24"/>
+          </w:p>
+        </w:tc>
+        <w:tc>
+          <w:tcPr>
+            <w:tcW w:w="1275" w:type="dxa"/>
+          </w:tcPr>
+          <w:p>
+            <w:pPr>
+              <w:jc w:val="both"/>
+              <w:rPr>
+                <w:rFonts w:ascii="Calibri" w:hAnsi="Calibri" w:cs="Arial"/>
+                <w:i/>
+                <w:color w:val="548DD4"/>
+                <w:sz w:val="18"/>
+                <w:szCs w:val="20"/>
+                <w:lang w:eastAsia="es-CL"/>
+              </w:rPr>
+            </w:pPr>
+            <w:r>
+              <w:rPr>
+                <w:rFonts w:ascii="Calibri" w:hAnsi="Calibri" w:cs="Arial"/>
+                <w:i/>
+                <w:color w:val="548DD4"/>
+                <w:sz w:val="18"/>
+                <w:szCs w:val="20"/>
+                <w:lang w:eastAsia="es-CL"/>
+              </w:rPr>
+              <w:t xml:space="preserve">Matius Alcaino, </w:t>
+            </w:r>
+            <w:r>
+              <w:rPr>
+                <w:rFonts w:ascii="Calibri" w:hAnsi="Calibri" w:cs="Arial"/>
+                <w:i/>
+                <w:color w:val="548DD4"/>
+                <w:sz w:val="18"/>
+                <w:szCs w:val="20"/>
+                <w:lang w:eastAsia="es-CL"/>
+              </w:rPr>
+              <w:t>Benjamín</w:t>
+            </w:r>
+            <w:r>
+              <w:rPr>
+                <w:rFonts w:ascii="Calibri" w:hAnsi="Calibri" w:cs="Arial"/>
+                <w:i/>
+                <w:color w:val="548DD4"/>
+                <w:sz w:val="18"/>
+                <w:szCs w:val="20"/>
+                <w:lang w:eastAsia="es-CL"/>
               </w:rPr>
               <w:t xml:space="preserve"> </w:t>
             </w:r>
             <w:r>
               <w:rPr>
-                <w:b/>
-                <w:sz w:val="18"/>
-                <w:szCs w:val="24"/>
-              </w:rPr>
-              <w:t>días</w:t>
-            </w:r>
-          </w:p>
-        </w:tc>
-        <w:tc>
-          <w:tcPr>
-            <w:tcW w:w="1275" w:type="dxa"/>
-          </w:tcPr>
-          <w:p>
-            <w:pPr>
-              <w:jc w:val="both"/>
-              <w:rPr>
-                <w:rFonts w:ascii="Calibri" w:hAnsi="Calibri" w:cs="Arial"/>
-                <w:i/>
-                <w:color w:val="548DD4"/>
-                <w:sz w:val="18"/>
-                <w:szCs w:val="20"/>
-                <w:lang w:eastAsia="es-CL"/>
-              </w:rPr>
-            </w:pPr>
-            <w:r>
-              <w:rPr>
-                <w:rFonts w:ascii="Calibri" w:hAnsi="Calibri" w:cs="Arial"/>
-                <w:i/>
-                <w:color w:val="548DD4"/>
-                <w:sz w:val="18"/>
-                <w:szCs w:val="20"/>
-                <w:lang w:eastAsia="es-CL"/>
-              </w:rPr>
-              <w:t>Matius Alcaino, Benjamin Mendoz &amp; Beatriz  Orellana</w:t>
+                <w:rFonts w:ascii="Calibri" w:hAnsi="Calibri" w:cs="Arial"/>
+                <w:i/>
+                <w:color w:val="548DD4"/>
+                <w:sz w:val="18"/>
+                <w:szCs w:val="20"/>
+                <w:lang w:eastAsia="es-CL"/>
+              </w:rPr>
+              <w:t>Mendoza,</w:t>
+            </w:r>
+            <w:r>
+              <w:rPr>
+                <w:rFonts w:ascii="Calibri" w:hAnsi="Calibri" w:cs="Arial"/>
+                <w:i/>
+                <w:color w:val="548DD4"/>
+                <w:sz w:val="18"/>
+                <w:szCs w:val="20"/>
+                <w:lang w:eastAsia="es-CL"/>
+              </w:rPr>
+              <w:t xml:space="preserve"> </w:t>
+            </w:r>
+            <w:r>
+              <w:rPr>
+                <w:rFonts w:ascii="Calibri" w:hAnsi="Calibri" w:cs="Arial"/>
+                <w:i/>
+                <w:color w:val="548DD4"/>
+                <w:sz w:val="18"/>
+                <w:szCs w:val="20"/>
+                <w:lang w:eastAsia="es-CL"/>
+              </w:rPr>
+              <w:t>Beatriz Orellana</w:t>
             </w:r>
           </w:p>
         </w:tc>
@@ -1988,17 +1766,6 @@
                 <w:lang w:eastAsia="es-CL"/>
               </w:rPr>
             </w:pPr>
-            <w:r>
-              <w:rPr>
-                <w:rFonts w:ascii="Calibri" w:hAnsi="Calibri" w:cs="Arial"/>
-                <w:i/>
-                <w:color w:val="548DD4"/>
-                <w:sz w:val="18"/>
-                <w:szCs w:val="20"/>
-                <w:lang w:eastAsia="es-CL"/>
-              </w:rPr>
-              <w:t xml:space="preserve">5 días </w:t>
-            </w:r>
           </w:p>
         </w:tc>
         <w:tc>
@@ -2319,6 +2086,17 @@
                 <w:lang w:eastAsia="es-CL"/>
               </w:rPr>
             </w:pPr>
+            <w:r>
+              <w:rPr>
+                <w:rFonts w:ascii="Calibri" w:hAnsi="Calibri" w:cs="Arial"/>
+                <w:i/>
+                <w:color w:val="548DD4"/>
+                <w:sz w:val="18"/>
+                <w:szCs w:val="20"/>
+                <w:lang w:eastAsia="es-CL"/>
+              </w:rPr>
+              <w:t>Beatriz Orellana</w:t>
+            </w:r>
           </w:p>
         </w:tc>
         <w:tc>
@@ -2580,6 +2358,17 @@
                 <w:lang w:eastAsia="es-CL"/>
               </w:rPr>
             </w:pPr>
+            <w:r>
+              <w:rPr>
+                <w:rFonts w:ascii="Calibri" w:hAnsi="Calibri" w:cs="Arial"/>
+                <w:i/>
+                <w:color w:val="548DD4"/>
+                <w:sz w:val="18"/>
+                <w:szCs w:val="20"/>
+                <w:lang w:eastAsia="es-CL"/>
+              </w:rPr>
+              <w:t>Matius Alcaino, Benjamin Mendoza</w:t>
+            </w:r>
           </w:p>
         </w:tc>
         <w:tc>
@@ -2729,7 +2518,18 @@
                 <w:szCs w:val="20"/>
                 <w:lang w:eastAsia="es-CL"/>
               </w:rPr>
-              <w:t xml:space="preserve">Supabase </w:t>
+              <w:t>Se realizo la conexión a la base de datos con el backend</w:t>
+            </w:r>
+            <w:r>
+              <w:rPr>
+                <w:rFonts w:ascii="Calibri" w:hAnsi="Calibri" w:cs="Arial"/>
+                <w:i/>
+                <w:color w:val="548DD4"/>
+                <w:sz w:val="18"/>
+                <w:szCs w:val="20"/>
+                <w:lang w:eastAsia="es-CL"/>
+              </w:rPr>
+              <w:t xml:space="preserve"> </w:t>
             </w:r>
           </w:p>
         </w:tc>
@@ -2749,6 +2549,17 @@
                 <w:lang w:eastAsia="es-CL"/>
               </w:rPr>
             </w:pPr>
+            <w:r>
+              <w:rPr>
+                <w:rFonts w:ascii="Calibri" w:hAnsi="Calibri" w:cs="Arial"/>
+                <w:i/>
+                <w:color w:val="548DD4"/>
+                <w:sz w:val="18"/>
+                <w:szCs w:val="20"/>
+                <w:lang w:eastAsia="es-CL"/>
+              </w:rPr>
+              <w:t>Supabase</w:t>
+            </w:r>
           </w:p>
         </w:tc>
         <w:tc>
@@ -2785,6 +2596,17 @@
                 <w:lang w:eastAsia="es-CL"/>
               </w:rPr>
             </w:pPr>
+            <w:r>
+              <w:rPr>
+                <w:rFonts w:ascii="Calibri" w:hAnsi="Calibri" w:cs="Arial"/>
+                <w:i/>
+                <w:color w:val="548DD4"/>
+                <w:sz w:val="18"/>
+                <w:szCs w:val="20"/>
+                <w:lang w:eastAsia="es-CL"/>
+              </w:rPr>
+              <w:t>Matius Alcaino</w:t>
+            </w:r>
           </w:p>
         </w:tc>
         <w:tc>
@@ -3011,6 +2833,17 @@
                 <w:lang w:eastAsia="es-CL"/>
               </w:rPr>
             </w:pPr>
+            <w:r>
+              <w:rPr>
+                <w:rFonts w:ascii="Calibri" w:hAnsi="Calibri" w:cs="Arial"/>
+                <w:i/>
+                <w:color w:val="548DD4"/>
+                <w:sz w:val="18"/>
+                <w:szCs w:val="20"/>
+                <w:lang w:eastAsia="es-CL"/>
+              </w:rPr>
+              <w:t>Beatriz Orellana</w:t>
+            </w:r>
           </w:p>
         </w:tc>
         <w:tc>
@@ -3226,6 +3059,17 @@
                 <w:lang w:eastAsia="es-CL"/>
               </w:rPr>
             </w:pPr>
+            <w:r>
+              <w:rPr>
+                <w:rFonts w:ascii="Calibri" w:hAnsi="Calibri" w:cs="Arial"/>
+                <w:i/>
+                <w:color w:val="548DD4"/>
+                <w:sz w:val="18"/>
+                <w:szCs w:val="20"/>
+                <w:lang w:eastAsia="es-CL"/>
+              </w:rPr>
+              <w:t>N-A</w:t>
+            </w:r>
           </w:p>
         </w:tc>
         <w:tc>
@@ -3642,12 +3486,9 @@
                 <w:szCs w:val="20"/>
                 <w:lang w:eastAsia="es-CL"/>
               </w:rPr>
-              <w:t>Por otro lado los factores que han dificultado  el plan de trabajo, fue la conexión con la base de datos, para solucionar esto, se investigaron alternativas de bases de datos y decidimos utilizar SupaBase con postgeSQL</w:t>
-            </w:r>
-          </w:p>
-          <w:p>
-            <w:pPr>
-              <w:jc w:val="both"/>
+              <w:t xml:space="preserve">Por otro </w:t>
+            </w:r>
+            <w:r>
               <w:rPr>
                 <w:rFonts w:ascii="Calibri" w:hAnsi="Calibri" w:cs="Arial"/>
                 <w:i/>
@@ -3657,7 +3498,8 @@
                 <w:szCs w:val="20"/>
                 <w:lang w:eastAsia="es-CL"/>
               </w:rPr>
-            </w:pPr>
+              <w:t>lado,</w:t>
+            </w:r>
             <w:r>
               <w:rPr>
                 <w:rFonts w:ascii="Calibri" w:hAnsi="Calibri" w:cs="Arial"/>
@@ -3668,7 +3510,81 @@
                 <w:szCs w:val="20"/>
                 <w:lang w:eastAsia="es-CL"/>
               </w:rPr>
-              <w:t>Tiempo limitado para revisiones, debido a el acotado tiempo y la cantidad de funcionalidades de la herramienta, creo que ha sido difícil hacer revisiones a fondo del código por ende no sabemos con exactitud si estamos llevando a cabo buenas prácticas al 100%</w:t>
+              <w:t xml:space="preserve"> los factores que han </w:t>
+            </w:r>
+            <w:r>
+              <w:rPr>
+                <w:rFonts w:ascii="Calibri" w:hAnsi="Calibri" w:cs="Arial"/>
+                <w:i/>
+                <w:iCs/>
+                <w:color w:val="548DD4"/>
+                <w:sz w:val="20"/>
+                <w:szCs w:val="20"/>
+                <w:lang w:eastAsia="es-CL"/>
+              </w:rPr>
+              <w:t>dificultado el</w:t>
+            </w:r>
+            <w:r>
+              <w:rPr>
+                <w:rFonts w:ascii="Calibri" w:hAnsi="Calibri" w:cs="Arial"/>
+                <w:i/>
+                <w:iCs/>
+                <w:color w:val="548DD4"/>
+                <w:sz w:val="20"/>
+                <w:szCs w:val="20"/>
+                <w:lang w:eastAsia="es-CL"/>
+              </w:rPr>
+              <w:t xml:space="preserve"> plan de trabajo, fue la conexión con la base de datos, para solucionar esto, se investigaron alternativas de bases de datos y decidimos utilizar SupaBase con postgeSQL</w:t>
+            </w:r>
+          </w:p>
+          <w:p>
+            <w:pPr>
+              <w:jc w:val="both"/>
+              <w:rPr>
+                <w:rFonts w:ascii="Calibri" w:hAnsi="Calibri" w:cs="Arial"/>
+                <w:i/>
+                <w:iCs/>
+                <w:color w:val="548DD4"/>
+                <w:sz w:val="20"/>
+                <w:szCs w:val="20"/>
+                <w:lang w:eastAsia="es-CL"/>
+              </w:rPr>
+            </w:pPr>
+            <w:r>
+              <w:rPr>
+                <w:rFonts w:ascii="Calibri" w:hAnsi="Calibri" w:cs="Arial"/>
+                <w:i/>
+                <w:iCs/>
+                <w:color w:val="548DD4"/>
+                <w:sz w:val="20"/>
+                <w:szCs w:val="20"/>
+                <w:lang w:eastAsia="es-CL"/>
+              </w:rPr>
+              <w:t xml:space="preserve">Tiempo limitado para revisiones, debido </w:t>
+            </w:r>
+            <w:r>
+              <w:rPr>
+                <w:rFonts w:ascii="Calibri" w:hAnsi="Calibri" w:cs="Arial"/>
+                <w:i/>
+                <w:iCs/>
+                <w:color w:val="548DD4"/>
+                <w:sz w:val="20"/>
+                <w:szCs w:val="20"/>
+                <w:lang w:eastAsia="es-CL"/>
+              </w:rPr>
+              <w:t>al</w:t>
+            </w:r>
+            <w:r>
+              <w:rPr>
+                <w:rFonts w:ascii="Calibri" w:hAnsi="Calibri" w:cs="Arial"/>
+                <w:i/>
+                <w:iCs/>
+                <w:color w:val="548DD4"/>
+                <w:sz w:val="20"/>
+                <w:szCs w:val="20"/>
+                <w:lang w:eastAsia="es-CL"/>
+              </w:rPr>
+              <w:t xml:space="preserve"> acotado tiempo y la cantidad de funcionalidades de la herramienta, creo que ha sido difícil hacer revisiones a fondo del código por ende no sabemos con exactitud si estamos llevando a cabo buenas prácticas al 100%</w:t>
             </w:r>
           </w:p>
           <w:p>
@@ -3766,12 +3682,9 @@
                 <w:szCs w:val="20"/>
                 <w:lang w:eastAsia="es-CL"/>
               </w:rPr>
-              <w:t>Hasta el momento no existen actividades eliminadas, ya que el plan de trabajo ha sido bien definido, la metodología ágil también a facilitado el reasignar tareas que no se lograron en el sprint correspondiente al siguiente sprint.</w:t>
-            </w:r>
-          </w:p>
-          <w:p>
-            <w:pPr>
-              <w:jc w:val="both"/>
+              <w:t xml:space="preserve">Hasta el momento no existen actividades eliminadas, ya que el plan de trabajo ha sido bien definido, la metodología ágil también </w:t>
+            </w:r>
+            <w:r>
               <w:rPr>
                 <w:rFonts w:ascii="Calibri" w:hAnsi="Calibri" w:cs="Arial"/>
                 <w:i/>
@@ -3780,7 +3693,8 @@
                 <w:szCs w:val="20"/>
                 <w:lang w:eastAsia="es-CL"/>
               </w:rPr>
-            </w:pPr>
+              <w:t>ha</w:t>
+            </w:r>
             <w:r>
               <w:rPr>
                 <w:rFonts w:ascii="Calibri" w:hAnsi="Calibri" w:cs="Arial"/>
@@ -3790,6 +3704,30 @@
                 <w:szCs w:val="20"/>
                 <w:lang w:eastAsia="es-CL"/>
               </w:rPr>
+              <w:t xml:space="preserve"> facilitado el reasignar tareas que no se lograron en el sprint correspondiente al siguiente sprint.</w:t>
+            </w:r>
+          </w:p>
+          <w:p>
+            <w:pPr>
+              <w:jc w:val="both"/>
+              <w:rPr>
+                <w:rFonts w:ascii="Calibri" w:hAnsi="Calibri" w:cs="Arial"/>
+                <w:i/>
+                <w:color w:val="548DD4"/>
+                <w:sz w:val="20"/>
+                <w:szCs w:val="20"/>
+                <w:lang w:eastAsia="es-CL"/>
+              </w:rPr>
+            </w:pPr>
+            <w:r>
+              <w:rPr>
+                <w:rFonts w:ascii="Calibri" w:hAnsi="Calibri" w:cs="Arial"/>
+                <w:i/>
+                <w:color w:val="548DD4"/>
+                <w:sz w:val="20"/>
+                <w:szCs w:val="20"/>
+                <w:lang w:eastAsia="es-CL"/>
+              </w:rPr>
               <w:t>Se ha realizados ajustes en el login, el login debe solo permitir el ingreso a los secretarios, pero ahora en vez de filtrar los datos por la compañía del secretario mostrara la información de todas las compañías para que todas estas sepan con que r</w:t>
             </w:r>
             <w:r>
@@ -3803,97 +3741,6 @@
               </w:rPr>
               <w:t xml:space="preserve">ecursos cuentan las otras compañías </w:t>
             </w:r>
-          </w:p>
-          <w:p>
-            <w:pPr>
-              <w:jc w:val="both"/>
-              <w:rPr>
-                <w:rFonts w:ascii="Calibri" w:hAnsi="Calibri" w:cs="Arial"/>
-                <w:i/>
-                <w:color w:val="548DD4"/>
-                <w:sz w:val="20"/>
-                <w:szCs w:val="20"/>
-                <w:lang w:eastAsia="es-CL"/>
-              </w:rPr>
-            </w:pPr>
-          </w:p>
-          <w:p>
-            <w:pPr>
-              <w:jc w:val="both"/>
-              <w:rPr>
-                <w:rFonts w:ascii="Calibri" w:hAnsi="Calibri" w:cs="Arial"/>
-                <w:i/>
-                <w:color w:val="C00000"/>
-                <w:sz w:val="20"/>
-                <w:szCs w:val="20"/>
-                <w:lang w:eastAsia="es-CL"/>
-              </w:rPr>
-            </w:pPr>
-          </w:p>
-          <w:p>
-            <w:pPr>
-              <w:jc w:val="both"/>
-              <w:rPr>
-                <w:rFonts w:ascii="Calibri" w:hAnsi="Calibri" w:cs="Arial"/>
-                <w:i/>
-                <w:color w:val="548DD4"/>
-                <w:sz w:val="20"/>
-                <w:szCs w:val="20"/>
-                <w:lang w:eastAsia="es-CL"/>
-              </w:rPr>
-            </w:pPr>
-          </w:p>
-          <w:p>
-            <w:pPr>
-              <w:jc w:val="both"/>
-              <w:rPr>
-                <w:rFonts w:ascii="Calibri" w:hAnsi="Calibri" w:cs="Arial"/>
-                <w:i/>
-                <w:color w:val="548DD4"/>
-                <w:sz w:val="20"/>
-                <w:szCs w:val="20"/>
-                <w:lang w:eastAsia="es-CL"/>
-              </w:rPr>
-            </w:pPr>
-          </w:p>
-          <w:p>
-            <w:pPr>
-              <w:jc w:val="both"/>
-              <w:rPr>
-                <w:rFonts w:ascii="Calibri" w:hAnsi="Calibri" w:cs="Arial"/>
-                <w:i/>
-                <w:color w:val="548DD4"/>
-                <w:sz w:val="20"/>
-                <w:szCs w:val="20"/>
-                <w:lang w:eastAsia="es-CL"/>
-              </w:rPr>
-            </w:pPr>
-          </w:p>
-          <w:p>
-            <w:pPr>
-              <w:jc w:val="both"/>
-              <w:rPr>
-                <w:rFonts w:ascii="Calibri" w:hAnsi="Calibri" w:cs="Arial"/>
-                <w:i/>
-                <w:color w:val="548DD4"/>
-                <w:sz w:val="20"/>
-                <w:szCs w:val="20"/>
-                <w:lang w:eastAsia="es-CL"/>
-              </w:rPr>
-            </w:pPr>
-          </w:p>
-          <w:p>
-            <w:pPr>
-              <w:jc w:val="both"/>
-              <w:rPr>
-                <w:rFonts w:ascii="Calibri" w:hAnsi="Calibri" w:cs="Arial"/>
-                <w:i/>
-                <w:color w:val="548DD4"/>
-                <w:sz w:val="20"/>
-                <w:szCs w:val="20"/>
-                <w:lang w:eastAsia="es-CL"/>
-              </w:rPr>
-            </w:pPr>
           </w:p>
         </w:tc>
       </w:tr>
@@ -3970,6 +3817,7 @@
                 <w:rFonts w:ascii="Calibri" w:hAnsi="Calibri"/>
                 <w:color w:val="1F3864" w:themeColor="accent1" w:themeShade="80"/>
               </w:rPr>
+              <w:lastRenderedPageBreak/>
               <w:t>Actividades que no has iniciado o están retrasadas:</w:t>
             </w:r>
             <w:r>
@@ -3992,7 +3840,73 @@
                 <w:szCs w:val="20"/>
                 <w:lang w:eastAsia="es-CL"/>
               </w:rPr>
-              <w:t>Una de las actividades que no se ha iniciado dentro de lo planificado es el desarrollo del buscador de vehículos, que estaba programado en el sprint 2, el motivo de esto es que nos ha requerido mas tiempo de lo esperado finalizar otras funcionalidades que afectan el flujo del sistema. Para mitigar este retraso se realizaran a justes en el sprint siguiente para completar esta actividad pendiente en paralelo con el  ultimo sprint</w:t>
+              <w:t xml:space="preserve">Una de las actividades que no se ha iniciado dentro de lo planificado es el desarrollo del buscador de vehículos, que estaba programado en el sprint 2, el motivo de esto es que nos ha requerido </w:t>
+            </w:r>
+            <w:r>
+              <w:rPr>
+                <w:rFonts w:ascii="Calibri" w:hAnsi="Calibri" w:cs="Arial"/>
+                <w:i/>
+                <w:color w:val="548DD4"/>
+                <w:sz w:val="20"/>
+                <w:szCs w:val="20"/>
+                <w:lang w:eastAsia="es-CL"/>
+              </w:rPr>
+              <w:t>más</w:t>
+            </w:r>
+            <w:r>
+              <w:rPr>
+                <w:rFonts w:ascii="Calibri" w:hAnsi="Calibri" w:cs="Arial"/>
+                <w:i/>
+                <w:color w:val="548DD4"/>
+                <w:sz w:val="20"/>
+                <w:szCs w:val="20"/>
+                <w:lang w:eastAsia="es-CL"/>
+              </w:rPr>
+              <w:t xml:space="preserve"> tiempo de lo esperado finalizar otras funcionalidades que afectan el flujo del sistema. Para mitigar este retraso se </w:t>
+            </w:r>
+            <w:r>
+              <w:rPr>
+                <w:rFonts w:ascii="Calibri" w:hAnsi="Calibri" w:cs="Arial"/>
+                <w:i/>
+                <w:color w:val="548DD4"/>
+                <w:sz w:val="20"/>
+                <w:szCs w:val="20"/>
+                <w:lang w:eastAsia="es-CL"/>
+              </w:rPr>
+              <w:t>realizarán</w:t>
+            </w:r>
+            <w:r>
+              <w:rPr>
+                <w:rFonts w:ascii="Calibri" w:hAnsi="Calibri" w:cs="Arial"/>
+                <w:i/>
+                <w:color w:val="548DD4"/>
+                <w:sz w:val="20"/>
+                <w:szCs w:val="20"/>
+                <w:lang w:eastAsia="es-CL"/>
+              </w:rPr>
+              <w:t xml:space="preserve"> a justes en el sprint siguiente para completar esta actividad pendiente en paralelo con </w:t>
+            </w:r>
+            <w:r>
+              <w:rPr>
+                <w:rFonts w:ascii="Calibri" w:hAnsi="Calibri" w:cs="Arial"/>
+                <w:i/>
+                <w:color w:val="548DD4"/>
+                <w:sz w:val="20"/>
+                <w:szCs w:val="20"/>
+                <w:lang w:eastAsia="es-CL"/>
+              </w:rPr>
+              <w:t>el ultimo</w:t>
+            </w:r>
+            <w:r>
+              <w:rPr>
+                <w:rFonts w:ascii="Calibri" w:hAnsi="Calibri" w:cs="Arial"/>
+                <w:i/>
+                <w:color w:val="548DD4"/>
+                <w:sz w:val="20"/>
+                <w:szCs w:val="20"/>
+                <w:lang w:eastAsia="es-CL"/>
+              </w:rPr>
+              <w:t xml:space="preserve"> sprint</w:t>
             </w:r>
           </w:p>
           <w:p>
@@ -4563,8 +4477,124 @@
       </w:rPr>
     </w:lvl>
   </w:abstractNum>
+  <w:abstractNum w:abstractNumId="1" w15:restartNumberingAfterBreak="0">
+    <w:nsid w:val="78EE1C01"/>
+    <w:multiLevelType w:val="hybridMultilevel"/>
+    <w:tmpl w:val="FD9CF186"/>
+    <w:lvl w:ilvl="0" w:tplc="340A0001">
+      <w:start w:val="1"/>
+      <w:numFmt w:val="bullet"/>
+      <w:lvlText w:val=""/>
+      <w:lvlJc w:val="left"/>
+      <w:pPr>
+        <w:ind w:left="720" w:hanging="360"/>
+      </w:pPr>
+      <w:rPr>
+        <w:rFonts w:ascii="Symbol" w:hAnsi="Symbol" w:hint="default"/>
+      </w:rPr>
+    </w:lvl>
+    <w:lvl w:ilvl="1" w:tplc="340A0003" w:tentative="1">
+      <w:start w:val="1"/>
+      <w:numFmt w:val="bullet"/>
+      <w:lvlText w:val="o"/>
+      <w:lvlJc w:val="left"/>
+      <w:pPr>
+        <w:ind w:left="1440" w:hanging="360"/>
+      </w:pPr>
+      <w:rPr>
+        <w:rFonts w:ascii="Courier New" w:hAnsi="Courier New" w:cs="Courier New" w:hint="default"/>
+      </w:rPr>
+    </w:lvl>
+    <w:lvl w:ilvl="2" w:tplc="340A0005" w:tentative="1">
+      <w:start w:val="1"/>
+      <w:numFmt w:val="bullet"/>
+      <w:lvlText w:val=""/>
+      <w:lvlJc w:val="left"/>
+      <w:pPr>
+        <w:ind w:left="2160" w:hanging="360"/>
+      </w:pPr>
+      <w:rPr>
+        <w:rFonts w:ascii="Wingdings" w:hAnsi="Wingdings" w:hint="default"/>
+      </w:rPr>
+    </w:lvl>
+    <w:lvl w:ilvl="3" w:tplc="340A0001" w:tentative="1">
+      <w:start w:val="1"/>
+      <w:numFmt w:val="bullet"/>
+      <w:lvlText w:val=""/>
+      <w:lvlJc w:val="left"/>
+      <w:pPr>
+        <w:ind w:left="2880" w:hanging="360"/>
+      </w:pPr>
+      <w:rPr>
+        <w:rFonts w:ascii="Symbol" w:hAnsi="Symbol" w:hint="default"/>
+      </w:rPr>
+    </w:lvl>
+    <w:lvl w:ilvl="4" w:tplc="340A0003" w:tentative="1">
+      <w:start w:val="1"/>
+      <w:numFmt w:val="bullet"/>
+      <w:lvlText w:val="o"/>
+      <w:lvlJc w:val="left"/>
+      <w:pPr>
+        <w:ind w:left="3600" w:hanging="360"/>
+      </w:pPr>
+      <w:rPr>
+        <w:rFonts w:ascii="Courier New" w:hAnsi="Courier New" w:cs="Courier New" w:hint="default"/>
+      </w:rPr>
+    </w:lvl>
+    <w:lvl w:ilvl="5" w:tplc="340A0005" w:tentative="1">
+      <w:start w:val="1"/>
+      <w:numFmt w:val="bullet"/>
+      <w:lvlText w:val=""/>
+      <w:lvlJc w:val="left"/>
+      <w:pPr>
+        <w:ind w:left="4320" w:hanging="360"/>
+      </w:pPr>
+      <w:rPr>
+        <w:rFonts w:ascii="Wingdings" w:hAnsi="Wingdings" w:hint="default"/>
+      </w:rPr>
+    </w:lvl>
+    <w:lvl w:ilvl="6" w:tplc="340A0001" w:tentative="1">
+      <w:start w:val="1"/>
+      <w:numFmt w:val="bullet"/>
+      <w:lvlText w:val=""/>
+      <w:lvlJc w:val="left"/>
+      <w:pPr>
+        <w:ind w:left="5040" w:hanging="360"/>
+      </w:pPr>
+      <w:rPr>
+        <w:rFonts w:ascii="Symbol" w:hAnsi="Symbol" w:hint="default"/>
+      </w:rPr>
+    </w:lvl>
+    <w:lvl w:ilvl="7" w:tplc="340A0003" w:tentative="1">
+      <w:start w:val="1"/>
+      <w:numFmt w:val="bullet"/>
+      <w:lvlText w:val="o"/>
+      <w:lvlJc w:val="left"/>
+      <w:pPr>
+        <w:ind w:left="5760" w:hanging="360"/>
+      </w:pPr>
+      <w:rPr>
+        <w:rFonts w:ascii="Courier New" w:hAnsi="Courier New" w:cs="Courier New" w:hint="default"/>
+      </w:rPr>
+    </w:lvl>
+    <w:lvl w:ilvl="8" w:tplc="340A0005" w:tentative="1">
+      <w:start w:val="1"/>
+      <w:numFmt w:val="bullet"/>
+      <w:lvlText w:val=""/>
+      <w:lvlJc w:val="left"/>
+      <w:pPr>
+        <w:ind w:left="6480" w:hanging="360"/>
+      </w:pPr>
+      <w:rPr>
+        <w:rFonts w:ascii="Wingdings" w:hAnsi="Wingdings" w:hint="default"/>
+      </w:rPr>
+    </w:lvl>
+  </w:abstractNum>
   <w:num w:numId="1" w16cid:durableId="1940215262">
     <w:abstractNumId w:val="0"/>
+  </w:num>
+  <w:num w:numId="2" w16cid:durableId="1851022224">
+    <w:abstractNumId w:val="1"/>
   </w:num>
 </w:numbering>
 </file>
@@ -4997,6 +5027,7 @@
   <w:style w:type="character" w:default="1" w:styleId="Fuentedeprrafopredeter">
     <w:name w:val="Default Paragraph Font"/>
     <w:uiPriority w:val="1"/>
+    <w:semiHidden/>
     <w:unhideWhenUsed/>
   </w:style>
   <w:style w:type="table" w:default="1" w:styleId="Tablanormal">
@@ -5260,6 +5291,17 @@
       <w:sz w:val="20"/>
       <w:szCs w:val="20"/>
     </w:rPr>
+  </w:style>
+  <w:style w:type="paragraph" w:styleId="Prrafodelista">
+    <w:name w:val="List Paragraph"/>
+    <w:basedOn w:val="Normal"/>
+    <w:uiPriority w:val="34"/>
+    <w:qFormat/>
+    <w:rsid w:val="00921A17"/>
+    <w:pPr>
+      <w:ind w:left="720"/>
+      <w:contextualSpacing/>
+    </w:pPr>
   </w:style>
 </w:styles>
 </file>
@@ -5560,12 +5602,9 @@
 </file>
 
 <file path=customXml/item1.xml><?xml version="1.0" encoding="utf-8"?>
-<?mso-contentType ?>
-<FormTemplates xmlns="http://schemas.microsoft.com/sharepoint/v3/contenttype/forms">
-  <Display>DocumentLibraryForm</Display>
-  <Edit>DocumentLibraryForm</Edit>
-  <New>DocumentLibraryForm</New>
-</FormTemplates>
+<p:properties xmlns:p="http://schemas.microsoft.com/office/2006/metadata/properties" xmlns:xsi="http://www.w3.org/2001/XMLSchema-instance" xmlns:pc="http://schemas.microsoft.com/office/infopath/2007/PartnerControls">
+  <documentManagement/>
+</p:properties>
 </file>
 
 <file path=customXml/item2.xml><?xml version="1.0" encoding="utf-8"?>
@@ -5701,15 +5740,19 @@
 </file>
 
 <file path=customXml/item3.xml><?xml version="1.0" encoding="utf-8"?>
-<p:properties xmlns:p="http://schemas.microsoft.com/office/2006/metadata/properties" xmlns:xsi="http://www.w3.org/2001/XMLSchema-instance" xmlns:pc="http://schemas.microsoft.com/office/infopath/2007/PartnerControls">
-  <documentManagement/>
-</p:properties>
+<?mso-contentType ?>
+<FormTemplates xmlns="http://schemas.microsoft.com/sharepoint/v3/contenttype/forms">
+  <Display>DocumentLibraryForm</Display>
+  <Edit>DocumentLibraryForm</Edit>
+  <New>DocumentLibraryForm</New>
+</FormTemplates>
 </file>
 
 <file path=customXml/itemProps1.xml><?xml version="1.0" encoding="utf-8"?>
-<ds:datastoreItem xmlns:ds="http://schemas.openxmlformats.org/officeDocument/2006/customXml" ds:itemID="{D51C61E4-DB75-4684-AD25-71F546404E96}">
+<ds:datastoreItem xmlns:ds="http://schemas.openxmlformats.org/officeDocument/2006/customXml" ds:itemID="{46CA5683-AF87-4E40-B841-2E23A3B52406}">
   <ds:schemaRefs>
-    <ds:schemaRef ds:uri="http://schemas.microsoft.com/sharepoint/v3/contenttype/forms"/>
+    <ds:schemaRef ds:uri="http://schemas.microsoft.com/office/2006/metadata/properties"/>
+    <ds:schemaRef ds:uri="http://schemas.microsoft.com/office/infopath/2007/PartnerControls"/>
   </ds:schemaRefs>
 </ds:datastoreItem>
 </file>
@@ -5733,10 +5776,9 @@
 </file>
 
 <file path=customXml/itemProps3.xml><?xml version="1.0" encoding="utf-8"?>
-<ds:datastoreItem xmlns:ds="http://schemas.openxmlformats.org/officeDocument/2006/customXml" ds:itemID="{46CA5683-AF87-4E40-B841-2E23A3B52406}">
+<ds:datastoreItem xmlns:ds="http://schemas.openxmlformats.org/officeDocument/2006/customXml" ds:itemID="{D51C61E4-DB75-4684-AD25-71F546404E96}">
   <ds:schemaRefs>
-    <ds:schemaRef ds:uri="http://schemas.microsoft.com/office/2006/metadata/properties"/>
-    <ds:schemaRef ds:uri="http://schemas.microsoft.com/office/infopath/2007/PartnerControls"/>
+    <ds:schemaRef ds:uri="http://schemas.microsoft.com/sharepoint/v3/contenttype/forms"/>
   </ds:schemaRefs>
 </ds:datastoreItem>
 </file>
</xml_diff>